<commit_message>
Updated the Binary adder to be fully functional and bug free now. Also implemented two more TMs.
</commit_message>
<xml_diff>
--- a/Report.docx
+++ b/Report.docx
@@ -4,6 +4,7 @@
   <w:body>
     <w:p>
       <w:pPr>
+        <w:spacing w:line="360" w:lineRule="auto"/>
         <w:rPr>
           <w:rFonts w:ascii="Times New Roman" w:hAnsi="Times New Roman" w:cs="Times New Roman"/>
           <w:sz w:val="24"/>
@@ -27,6 +28,7 @@
           <w:ilvl w:val="0"/>
           <w:numId w:val="2"/>
         </w:numPr>
+        <w:spacing w:line="360" w:lineRule="auto"/>
         <w:rPr>
           <w:rFonts w:ascii="Times New Roman" w:hAnsi="Times New Roman" w:cs="Times New Roman"/>
           <w:strike/>
@@ -71,6 +73,7 @@
           <w:ilvl w:val="0"/>
           <w:numId w:val="2"/>
         </w:numPr>
+        <w:spacing w:line="360" w:lineRule="auto"/>
         <w:rPr>
           <w:rFonts w:ascii="Times New Roman" w:hAnsi="Times New Roman" w:cs="Times New Roman"/>
           <w:strike/>
@@ -115,6 +118,7 @@
           <w:ilvl w:val="0"/>
           <w:numId w:val="2"/>
         </w:numPr>
+        <w:spacing w:line="360" w:lineRule="auto"/>
         <w:rPr>
           <w:rFonts w:ascii="Times New Roman" w:hAnsi="Times New Roman" w:cs="Times New Roman"/>
           <w:strike/>
@@ -139,15 +143,18 @@
           <w:ilvl w:val="0"/>
           <w:numId w:val="2"/>
         </w:numPr>
-        <w:rPr>
-          <w:rFonts w:ascii="Times New Roman" w:hAnsi="Times New Roman" w:cs="Times New Roman"/>
-          <w:sz w:val="24"/>
-          <w:szCs w:val="24"/>
-        </w:rPr>
-      </w:pPr>
-      <w:r>
-        <w:rPr>
-          <w:rFonts w:ascii="Times New Roman" w:hAnsi="Times New Roman" w:cs="Times New Roman"/>
+        <w:spacing w:line="360" w:lineRule="auto"/>
+        <w:rPr>
+          <w:rFonts w:ascii="Times New Roman" w:hAnsi="Times New Roman" w:cs="Times New Roman"/>
+          <w:strike/>
+          <w:sz w:val="24"/>
+          <w:szCs w:val="24"/>
+        </w:rPr>
+      </w:pPr>
+      <w:r>
+        <w:rPr>
+          <w:rFonts w:ascii="Times New Roman" w:hAnsi="Times New Roman" w:cs="Times New Roman"/>
+          <w:strike/>
           <w:sz w:val="24"/>
           <w:szCs w:val="24"/>
         </w:rPr>
@@ -156,6 +163,7 @@
       <w:r>
         <w:rPr>
           <w:rFonts w:ascii="Times New Roman" w:hAnsi="Times New Roman" w:cs="Times New Roman"/>
+          <w:strike/>
           <w:sz w:val="24"/>
           <w:szCs w:val="24"/>
         </w:rPr>
@@ -165,6 +173,7 @@
       <w:r>
         <w:rPr>
           <w:rFonts w:ascii="Times New Roman" w:hAnsi="Times New Roman" w:cs="Times New Roman"/>
+          <w:strike/>
           <w:sz w:val="24"/>
           <w:szCs w:val="24"/>
         </w:rPr>
@@ -179,15 +188,18 @@
           <w:ilvl w:val="0"/>
           <w:numId w:val="2"/>
         </w:numPr>
-        <w:rPr>
-          <w:rFonts w:ascii="Times New Roman" w:hAnsi="Times New Roman" w:cs="Times New Roman"/>
-          <w:sz w:val="24"/>
-          <w:szCs w:val="24"/>
-        </w:rPr>
-      </w:pPr>
-      <w:r>
-        <w:rPr>
-          <w:rFonts w:ascii="Times New Roman" w:hAnsi="Times New Roman" w:cs="Times New Roman"/>
+        <w:spacing w:line="360" w:lineRule="auto"/>
+        <w:rPr>
+          <w:rFonts w:ascii="Times New Roman" w:hAnsi="Times New Roman" w:cs="Times New Roman"/>
+          <w:strike/>
+          <w:sz w:val="24"/>
+          <w:szCs w:val="24"/>
+        </w:rPr>
+      </w:pPr>
+      <w:r>
+        <w:rPr>
+          <w:rFonts w:ascii="Times New Roman" w:hAnsi="Times New Roman" w:cs="Times New Roman"/>
+          <w:strike/>
           <w:sz w:val="24"/>
           <w:szCs w:val="24"/>
         </w:rPr>
@@ -196,6 +208,7 @@
       <w:r>
         <w:rPr>
           <w:rFonts w:ascii="Times New Roman" w:hAnsi="Times New Roman" w:cs="Times New Roman"/>
+          <w:strike/>
           <w:sz w:val="24"/>
           <w:szCs w:val="24"/>
         </w:rPr>
@@ -205,6 +218,7 @@
       <w:r>
         <w:rPr>
           <w:rFonts w:ascii="Times New Roman" w:hAnsi="Times New Roman" w:cs="Times New Roman"/>
+          <w:strike/>
           <w:sz w:val="24"/>
           <w:szCs w:val="24"/>
         </w:rPr>
@@ -214,6 +228,7 @@
       <w:r>
         <w:rPr>
           <w:rFonts w:ascii="Times New Roman" w:hAnsi="Times New Roman" w:cs="Times New Roman"/>
+          <w:strike/>
           <w:sz w:val="24"/>
           <w:szCs w:val="24"/>
         </w:rPr>
@@ -222,21 +237,1080 @@
       <w:r>
         <w:rPr>
           <w:rFonts w:ascii="Times New Roman" w:hAnsi="Times New Roman" w:cs="Times New Roman"/>
+          <w:strike/>
           <w:sz w:val="24"/>
           <w:szCs w:val="24"/>
         </w:rPr>
         <w:t xml:space="preserve"> rather than leaving everything inside the constructor</w:t>
+      </w:r>
+      <w:r>
+        <w:rPr>
+          <w:rFonts w:ascii="Times New Roman" w:hAnsi="Times New Roman" w:cs="Times New Roman"/>
+          <w:strike/>
+          <w:sz w:val="24"/>
+          <w:szCs w:val="24"/>
+        </w:rPr>
+        <w:t>.</w:t>
+      </w:r>
+    </w:p>
+    <w:p>
+      <w:pPr>
+        <w:pStyle w:val="ListParagraph"/>
+        <w:numPr>
+          <w:ilvl w:val="0"/>
+          <w:numId w:val="2"/>
+        </w:numPr>
+        <w:spacing w:line="360" w:lineRule="auto"/>
+        <w:rPr>
+          <w:rFonts w:ascii="Times New Roman" w:hAnsi="Times New Roman" w:cs="Times New Roman"/>
+          <w:strike/>
+          <w:sz w:val="24"/>
+          <w:szCs w:val="24"/>
+        </w:rPr>
+      </w:pPr>
+      <w:r>
+        <w:rPr>
+          <w:rFonts w:ascii="Times New Roman" w:hAnsi="Times New Roman" w:cs="Times New Roman"/>
+          <w:strike/>
+          <w:sz w:val="24"/>
+          <w:szCs w:val="24"/>
+        </w:rPr>
+        <w:t xml:space="preserve">Now just need to implement task 2 </w:t>
+      </w:r>
+      <w:proofErr w:type="spellStart"/>
+      <w:r>
+        <w:rPr>
+          <w:rFonts w:ascii="Times New Roman" w:hAnsi="Times New Roman" w:cs="Times New Roman"/>
+          <w:strike/>
+          <w:sz w:val="24"/>
+          <w:szCs w:val="24"/>
+        </w:rPr>
+        <w:t>binadd</w:t>
+      </w:r>
+      <w:proofErr w:type="spellEnd"/>
+      <w:r>
+        <w:rPr>
+          <w:rFonts w:ascii="Times New Roman" w:hAnsi="Times New Roman" w:cs="Times New Roman"/>
+          <w:strike/>
+          <w:sz w:val="24"/>
+          <w:szCs w:val="24"/>
+        </w:rPr>
+        <w:t>.</w:t>
+      </w:r>
+    </w:p>
+    <w:p>
+      <w:pPr>
+        <w:pStyle w:val="ListParagraph"/>
+        <w:numPr>
+          <w:ilvl w:val="0"/>
+          <w:numId w:val="2"/>
+        </w:numPr>
+        <w:spacing w:line="360" w:lineRule="auto"/>
+        <w:rPr>
+          <w:rFonts w:ascii="Times New Roman" w:hAnsi="Times New Roman" w:cs="Times New Roman"/>
+          <w:sz w:val="24"/>
+          <w:szCs w:val="24"/>
+        </w:rPr>
+      </w:pPr>
+      <w:r>
+        <w:rPr>
+          <w:rFonts w:ascii="Times New Roman" w:hAnsi="Times New Roman" w:cs="Times New Roman"/>
+          <w:sz w:val="24"/>
+          <w:szCs w:val="24"/>
+        </w:rPr>
+        <w:t xml:space="preserve">Carry over works by </w:t>
+      </w:r>
+      <w:r>
+        <w:rPr>
+          <w:rFonts w:ascii="Times New Roman" w:hAnsi="Times New Roman" w:cs="Times New Roman"/>
+          <w:sz w:val="24"/>
+          <w:szCs w:val="24"/>
+        </w:rPr>
+        <w:t>replacing the index on the tape with t to signify that the value is a temporary one. When the machine sees t, it knows to use it as a 1 and replace it with an x after reading it. This value is then added to the next readable value of number 2. For instance, with 101#100#011 is read out after checking the first index as x01#t00#x11</w:t>
+      </w:r>
+      <w:r>
+        <w:rPr>
+          <w:rFonts w:ascii="Times New Roman" w:hAnsi="Times New Roman" w:cs="Times New Roman"/>
+          <w:sz w:val="24"/>
+          <w:szCs w:val="24"/>
+        </w:rPr>
+        <w:t>.</w:t>
+      </w:r>
+    </w:p>
+    <w:p>
+      <w:pPr>
+        <w:pStyle w:val="ListParagraph"/>
+        <w:numPr>
+          <w:ilvl w:val="0"/>
+          <w:numId w:val="2"/>
+        </w:numPr>
+        <w:spacing w:line="360" w:lineRule="auto"/>
+        <w:rPr>
+          <w:rFonts w:ascii="Times New Roman" w:hAnsi="Times New Roman" w:cs="Times New Roman"/>
+          <w:sz w:val="24"/>
+          <w:szCs w:val="24"/>
+        </w:rPr>
+      </w:pPr>
+    </w:p>
+    <w:p>
+      <w:pPr>
+        <w:spacing w:line="360" w:lineRule="auto"/>
+        <w:rPr>
+          <w:rFonts w:ascii="Times New Roman" w:hAnsi="Times New Roman" w:cs="Times New Roman"/>
+          <w:sz w:val="24"/>
+          <w:szCs w:val="24"/>
+        </w:rPr>
+      </w:pPr>
+      <w:proofErr w:type="spellStart"/>
+      <w:r>
+        <w:rPr>
+          <w:rFonts w:ascii="Times New Roman" w:hAnsi="Times New Roman" w:cs="Times New Roman"/>
+          <w:b/>
+          <w:sz w:val="24"/>
+          <w:szCs w:val="24"/>
+        </w:rPr>
+        <w:t>ParenTM</w:t>
+      </w:r>
+      <w:proofErr w:type="spellEnd"/>
+    </w:p>
+    <w:p>
+      <w:pPr>
+        <w:pStyle w:val="ListParagraph"/>
+        <w:numPr>
+          <w:ilvl w:val="0"/>
+          <w:numId w:val="2"/>
+        </w:numPr>
+        <w:spacing w:line="360" w:lineRule="auto"/>
+        <w:rPr>
+          <w:rFonts w:ascii="Times New Roman" w:hAnsi="Times New Roman" w:cs="Times New Roman"/>
+          <w:sz w:val="24"/>
+          <w:szCs w:val="24"/>
+        </w:rPr>
+      </w:pPr>
+      <w:proofErr w:type="spellStart"/>
+      <w:r>
+        <w:rPr>
+          <w:rFonts w:ascii="Times New Roman" w:hAnsi="Times New Roman" w:cs="Times New Roman"/>
+          <w:sz w:val="24"/>
+          <w:szCs w:val="24"/>
+        </w:rPr>
+        <w:t>ParenTM</w:t>
+      </w:r>
+      <w:proofErr w:type="spellEnd"/>
+      <w:r>
+        <w:rPr>
+          <w:rFonts w:ascii="Times New Roman" w:hAnsi="Times New Roman" w:cs="Times New Roman"/>
+          <w:sz w:val="24"/>
+          <w:szCs w:val="24"/>
+        </w:rPr>
+        <w:t xml:space="preserve"> works properly by</w:t>
+      </w:r>
+      <w:r>
+        <w:rPr>
+          <w:rFonts w:ascii="Times New Roman" w:hAnsi="Times New Roman" w:cs="Times New Roman"/>
+          <w:sz w:val="24"/>
+          <w:szCs w:val="24"/>
+        </w:rPr>
+        <w:t xml:space="preserve"> replacing the initial character with the letter “s” to signify the start of the tape, then runs along the tape until it reaches the other end where it starts scanning for any opening brackets from right to left.</w:t>
+      </w:r>
+      <w:r>
+        <w:rPr>
+          <w:rFonts w:ascii="Times New Roman" w:hAnsi="Times New Roman" w:cs="Times New Roman"/>
+          <w:sz w:val="24"/>
+          <w:szCs w:val="24"/>
+        </w:rPr>
+        <w:t xml:space="preserve"> Once it hits an open bracket, it changes state and goes right until it hits a closing bracket, signifying that there is at least one balanced bracket in the tape. The TM then repeats the process until it clears the tape of all brackets which determines whether the tape is balanced or not. </w:t>
+      </w:r>
+      <w:r>
+        <w:rPr>
+          <w:rFonts w:ascii="Times New Roman" w:hAnsi="Times New Roman" w:cs="Times New Roman"/>
+          <w:sz w:val="24"/>
+          <w:szCs w:val="24"/>
+        </w:rPr>
+        <w:t>At any point during the scanning process, if the tape hits the blank character at the right end of the tape, it is determined as unbalanced and therefore rejected.</w:t>
+      </w:r>
+    </w:p>
+    <w:p>
+      <w:pPr>
+        <w:spacing w:line="360" w:lineRule="auto"/>
+        <w:rPr>
+          <w:rFonts w:ascii="Times New Roman" w:hAnsi="Times New Roman" w:cs="Times New Roman"/>
+          <w:sz w:val="24"/>
+          <w:szCs w:val="24"/>
+        </w:rPr>
+      </w:pPr>
+      <w:proofErr w:type="spellStart"/>
+      <w:r>
+        <w:rPr>
+          <w:rFonts w:ascii="Times New Roman" w:hAnsi="Times New Roman" w:cs="Times New Roman"/>
+          <w:b/>
+          <w:sz w:val="24"/>
+          <w:szCs w:val="24"/>
+        </w:rPr>
+        <w:t>BinAddTM</w:t>
+      </w:r>
+      <w:proofErr w:type="spellEnd"/>
+    </w:p>
+    <w:p>
+      <w:pPr>
+        <w:pStyle w:val="ListParagraph"/>
+        <w:numPr>
+          <w:ilvl w:val="0"/>
+          <w:numId w:val="2"/>
+        </w:numPr>
+        <w:spacing w:line="360" w:lineRule="auto"/>
+        <w:rPr>
+          <w:rFonts w:ascii="Times New Roman" w:hAnsi="Times New Roman" w:cs="Times New Roman"/>
+          <w:sz w:val="24"/>
+          <w:szCs w:val="24"/>
+        </w:rPr>
+      </w:pPr>
+      <w:r>
+        <w:rPr>
+          <w:rFonts w:ascii="Times New Roman" w:hAnsi="Times New Roman" w:cs="Times New Roman"/>
+          <w:sz w:val="24"/>
+          <w:szCs w:val="24"/>
+        </w:rPr>
+        <w:t xml:space="preserve">In contrast to </w:t>
+      </w:r>
+      <w:proofErr w:type="spellStart"/>
+      <w:r>
+        <w:rPr>
+          <w:rFonts w:ascii="Times New Roman" w:hAnsi="Times New Roman" w:cs="Times New Roman"/>
+          <w:sz w:val="24"/>
+          <w:szCs w:val="24"/>
+        </w:rPr>
+        <w:t>ParenTM</w:t>
+      </w:r>
+      <w:proofErr w:type="spellEnd"/>
+      <w:r>
+        <w:rPr>
+          <w:rFonts w:ascii="Times New Roman" w:hAnsi="Times New Roman" w:cs="Times New Roman"/>
+          <w:sz w:val="24"/>
+          <w:szCs w:val="24"/>
+        </w:rPr>
+        <w:t>, the design of the Binary Addition Turing Machine is slightly more complicated as it requires quite a bit more states and quite a bite more rules related to them.</w:t>
+      </w:r>
+      <w:r>
+        <w:rPr>
+          <w:rFonts w:ascii="Times New Roman" w:hAnsi="Times New Roman" w:cs="Times New Roman"/>
+          <w:sz w:val="24"/>
+          <w:szCs w:val="24"/>
+        </w:rPr>
+        <w:t xml:space="preserve"> However, it is designed in a similar manner where the initial character is marked as a special character that allows the machine to find its way back to it. </w:t>
+      </w:r>
+      <w:r>
+        <w:rPr>
+          <w:rFonts w:ascii="Times New Roman" w:hAnsi="Times New Roman" w:cs="Times New Roman"/>
+          <w:sz w:val="24"/>
+          <w:szCs w:val="24"/>
+        </w:rPr>
+        <w:t xml:space="preserve">To begin the check, the value of the initial number is taken and added to the value of the </w:t>
+      </w:r>
+      <w:r>
+        <w:rPr>
+          <w:rFonts w:ascii="Times New Roman" w:hAnsi="Times New Roman" w:cs="Times New Roman"/>
+          <w:sz w:val="24"/>
+          <w:szCs w:val="24"/>
+        </w:rPr>
+        <w:t xml:space="preserve">second </w:t>
+      </w:r>
+      <w:r>
+        <w:rPr>
+          <w:rFonts w:ascii="Times New Roman" w:hAnsi="Times New Roman" w:cs="Times New Roman"/>
+          <w:sz w:val="24"/>
+          <w:szCs w:val="24"/>
+        </w:rPr>
+        <w:t xml:space="preserve">number at the same index. For instance, if </w:t>
+      </w:r>
+      <w:r>
+        <w:rPr>
+          <w:rFonts w:ascii="Times New Roman" w:hAnsi="Times New Roman" w:cs="Times New Roman"/>
+          <w:sz w:val="24"/>
+          <w:szCs w:val="24"/>
+        </w:rPr>
+        <w:t xml:space="preserve">the first number is 101 and the second number </w:t>
+      </w:r>
+      <w:r>
+        <w:rPr>
+          <w:rFonts w:ascii="Times New Roman" w:hAnsi="Times New Roman" w:cs="Times New Roman"/>
+          <w:sz w:val="24"/>
+          <w:szCs w:val="24"/>
+        </w:rPr>
+        <w:lastRenderedPageBreak/>
+        <w:t xml:space="preserve">011, then the values to be added will be 1 and 0 as they are the values at the first index of their corresponding number. Once the sum of both values </w:t>
+      </w:r>
+      <w:r>
+        <w:rPr>
+          <w:rFonts w:ascii="Times New Roman" w:hAnsi="Times New Roman" w:cs="Times New Roman"/>
+          <w:sz w:val="24"/>
+          <w:szCs w:val="24"/>
+        </w:rPr>
+        <w:t>has</w:t>
+      </w:r>
+      <w:r>
+        <w:rPr>
+          <w:rFonts w:ascii="Times New Roman" w:hAnsi="Times New Roman" w:cs="Times New Roman"/>
+          <w:sz w:val="24"/>
+          <w:szCs w:val="24"/>
+        </w:rPr>
+        <w:t xml:space="preserve"> been attained, the value at the same index of the final number will be compared</w:t>
+      </w:r>
+      <w:r>
+        <w:rPr>
+          <w:rFonts w:ascii="Times New Roman" w:hAnsi="Times New Roman" w:cs="Times New Roman"/>
+          <w:sz w:val="24"/>
+          <w:szCs w:val="24"/>
+        </w:rPr>
+        <w:t xml:space="preserve"> to the sum. If the value is valid, the number is crossed out and the tm will go back to the beginning of the tape to repeat the same checking process until the values of all three numbers are crossed out.</w:t>
+      </w:r>
+      <w:r>
+        <w:rPr>
+          <w:rFonts w:ascii="Times New Roman" w:hAnsi="Times New Roman" w:cs="Times New Roman"/>
+          <w:sz w:val="24"/>
+          <w:szCs w:val="24"/>
+        </w:rPr>
+        <w:t xml:space="preserve"> </w:t>
+      </w:r>
+    </w:p>
+    <w:p>
+      <w:pPr>
+        <w:pStyle w:val="ListParagraph"/>
+        <w:numPr>
+          <w:ilvl w:val="0"/>
+          <w:numId w:val="2"/>
+        </w:numPr>
+        <w:spacing w:line="360" w:lineRule="auto"/>
+        <w:rPr>
+          <w:rFonts w:ascii="Times New Roman" w:hAnsi="Times New Roman" w:cs="Times New Roman"/>
+          <w:sz w:val="24"/>
+          <w:szCs w:val="24"/>
+        </w:rPr>
+      </w:pPr>
+      <w:r>
+        <w:rPr>
+          <w:rFonts w:ascii="Times New Roman" w:hAnsi="Times New Roman" w:cs="Times New Roman"/>
+          <w:sz w:val="24"/>
+          <w:szCs w:val="24"/>
+        </w:rPr>
+        <w:t xml:space="preserve">This implementation works perfectly fine until there are is an addition sequence wherein a consecutive number of 1’s needs to be carried over to the </w:t>
+      </w:r>
+      <w:r>
+        <w:rPr>
+          <w:rFonts w:ascii="Times New Roman" w:hAnsi="Times New Roman" w:cs="Times New Roman"/>
+          <w:sz w:val="24"/>
+          <w:szCs w:val="24"/>
+        </w:rPr>
+        <w:t xml:space="preserve">value of the </w:t>
+      </w:r>
+      <w:r>
+        <w:rPr>
+          <w:rFonts w:ascii="Times New Roman" w:hAnsi="Times New Roman" w:cs="Times New Roman"/>
+          <w:sz w:val="24"/>
+          <w:szCs w:val="24"/>
+        </w:rPr>
+        <w:t>next index. To deal with this, a new character “t”</w:t>
+      </w:r>
+      <w:r>
+        <w:rPr>
+          <w:rFonts w:ascii="Times New Roman" w:hAnsi="Times New Roman" w:cs="Times New Roman"/>
+          <w:sz w:val="24"/>
+          <w:szCs w:val="24"/>
+        </w:rPr>
+        <w:t>,</w:t>
+      </w:r>
+      <w:r>
+        <w:rPr>
+          <w:rFonts w:ascii="Times New Roman" w:hAnsi="Times New Roman" w:cs="Times New Roman"/>
+          <w:sz w:val="24"/>
+          <w:szCs w:val="24"/>
+        </w:rPr>
+        <w:t xml:space="preserve"> and state “</w:t>
+      </w:r>
+      <w:proofErr w:type="spellStart"/>
+      <w:r>
+        <w:rPr>
+          <w:rFonts w:ascii="Times New Roman" w:hAnsi="Times New Roman" w:cs="Times New Roman"/>
+          <w:sz w:val="24"/>
+          <w:szCs w:val="24"/>
+        </w:rPr>
+        <w:t>carryOne</w:t>
+      </w:r>
+      <w:proofErr w:type="spellEnd"/>
+      <w:r>
+        <w:rPr>
+          <w:rFonts w:ascii="Times New Roman" w:hAnsi="Times New Roman" w:cs="Times New Roman"/>
+          <w:sz w:val="24"/>
+          <w:szCs w:val="24"/>
+        </w:rPr>
+        <w:t>”, has been implemented to</w:t>
+      </w:r>
+      <w:r>
+        <w:rPr>
+          <w:rFonts w:ascii="Times New Roman" w:hAnsi="Times New Roman" w:cs="Times New Roman"/>
+          <w:sz w:val="24"/>
+          <w:szCs w:val="24"/>
+        </w:rPr>
+        <w:t xml:space="preserve"> signify and look out for a carry one.</w:t>
+      </w:r>
+      <w:r>
+        <w:rPr>
+          <w:rFonts w:ascii="Times New Roman" w:hAnsi="Times New Roman" w:cs="Times New Roman"/>
+          <w:sz w:val="24"/>
+          <w:szCs w:val="24"/>
+        </w:rPr>
+        <w:t xml:space="preserve"> When a 1 is added to another 1 in the second number, instead of crossing the 1 out, a t will be placed in its stead. This will be used to signify that the value is a temporary value and will be added in during the next cycle. After setting the temporary value, the Turing Machine can continue normally. Once the TM </w:t>
+      </w:r>
+      <w:proofErr w:type="gramStart"/>
+      <w:r>
+        <w:rPr>
+          <w:rFonts w:ascii="Times New Roman" w:hAnsi="Times New Roman" w:cs="Times New Roman"/>
+          <w:sz w:val="24"/>
+          <w:szCs w:val="24"/>
+        </w:rPr>
+        <w:t>returns back</w:t>
+      </w:r>
+      <w:proofErr w:type="gramEnd"/>
+      <w:r>
+        <w:rPr>
+          <w:rFonts w:ascii="Times New Roman" w:hAnsi="Times New Roman" w:cs="Times New Roman"/>
+          <w:sz w:val="24"/>
+          <w:szCs w:val="24"/>
+        </w:rPr>
+        <w:t xml:space="preserve"> to the t in the next state, it will be treated as another 1 and be added to the total sum of the current index. </w:t>
+      </w:r>
+    </w:p>
+    <w:p>
+      <w:pPr>
+        <w:spacing w:line="360" w:lineRule="auto"/>
+        <w:rPr>
+          <w:rFonts w:ascii="Times New Roman" w:hAnsi="Times New Roman" w:cs="Times New Roman"/>
+          <w:b/>
+          <w:sz w:val="24"/>
+          <w:szCs w:val="24"/>
+        </w:rPr>
+      </w:pPr>
+      <w:proofErr w:type="spellStart"/>
+      <w:r>
+        <w:rPr>
+          <w:rFonts w:ascii="Times New Roman" w:hAnsi="Times New Roman" w:cs="Times New Roman"/>
+          <w:b/>
+          <w:sz w:val="24"/>
+          <w:szCs w:val="24"/>
+        </w:rPr>
+        <w:t>PalinTM</w:t>
+      </w:r>
+      <w:proofErr w:type="spellEnd"/>
+    </w:p>
+    <w:p>
+      <w:pPr>
+        <w:pStyle w:val="ListParagraph"/>
+        <w:numPr>
+          <w:ilvl w:val="0"/>
+          <w:numId w:val="4"/>
+        </w:numPr>
+        <w:spacing w:line="360" w:lineRule="auto"/>
+        <w:rPr>
+          <w:rFonts w:ascii="Times New Roman" w:hAnsi="Times New Roman" w:cs="Times New Roman"/>
+          <w:sz w:val="24"/>
+          <w:szCs w:val="24"/>
+        </w:rPr>
+      </w:pPr>
+      <w:r>
+        <w:rPr>
+          <w:rFonts w:ascii="Times New Roman" w:hAnsi="Times New Roman" w:cs="Times New Roman"/>
+          <w:sz w:val="24"/>
+          <w:szCs w:val="24"/>
+        </w:rPr>
+        <w:t>One of the custom Turing Machines that was implemented, is a TM that can check if a string consisting of X and Y characters is a proper palindrome.</w:t>
+      </w:r>
+      <w:r>
+        <w:rPr>
+          <w:rFonts w:ascii="Times New Roman" w:hAnsi="Times New Roman" w:cs="Times New Roman"/>
+          <w:sz w:val="24"/>
+          <w:szCs w:val="24"/>
+        </w:rPr>
+        <w:t xml:space="preserve"> </w:t>
+      </w:r>
+      <w:r>
+        <w:rPr>
+          <w:rFonts w:ascii="Times New Roman" w:hAnsi="Times New Roman" w:cs="Times New Roman"/>
+          <w:sz w:val="24"/>
+          <w:szCs w:val="24"/>
+        </w:rPr>
+        <w:t xml:space="preserve">Its implementation uses a similar method to the Balanced Parenthesis Turing Machine and goes across the tape crossing out matching characters at the beginning and end of the tape. </w:t>
+      </w:r>
+      <w:r>
+        <w:rPr>
+          <w:rFonts w:ascii="Times New Roman" w:hAnsi="Times New Roman" w:cs="Times New Roman"/>
+          <w:sz w:val="24"/>
+          <w:szCs w:val="24"/>
+        </w:rPr>
+        <w:t>This is done by checking if the</w:t>
+      </w:r>
+      <w:r>
+        <w:rPr>
+          <w:rFonts w:ascii="Times New Roman" w:hAnsi="Times New Roman" w:cs="Times New Roman"/>
+          <w:sz w:val="24"/>
+          <w:szCs w:val="24"/>
+        </w:rPr>
+        <w:t xml:space="preserve"> first non-empty</w:t>
+      </w:r>
+      <w:r>
+        <w:rPr>
+          <w:rFonts w:ascii="Times New Roman" w:hAnsi="Times New Roman" w:cs="Times New Roman"/>
+          <w:sz w:val="24"/>
+          <w:szCs w:val="24"/>
+        </w:rPr>
+        <w:t xml:space="preserve"> </w:t>
+      </w:r>
+      <w:r>
+        <w:rPr>
+          <w:rFonts w:ascii="Times New Roman" w:hAnsi="Times New Roman" w:cs="Times New Roman"/>
+          <w:sz w:val="24"/>
+          <w:szCs w:val="24"/>
+        </w:rPr>
+        <w:t>character</w:t>
+      </w:r>
+      <w:r>
+        <w:rPr>
+          <w:rFonts w:ascii="Times New Roman" w:hAnsi="Times New Roman" w:cs="Times New Roman"/>
+          <w:sz w:val="24"/>
+          <w:szCs w:val="24"/>
+        </w:rPr>
+        <w:t xml:space="preserve"> </w:t>
+      </w:r>
+      <w:r>
+        <w:rPr>
+          <w:rFonts w:ascii="Times New Roman" w:hAnsi="Times New Roman" w:cs="Times New Roman"/>
+          <w:sz w:val="24"/>
+          <w:szCs w:val="24"/>
+        </w:rPr>
+        <w:t>(empty characters are signified by a -)</w:t>
+      </w:r>
+      <w:r>
+        <w:rPr>
+          <w:rFonts w:ascii="Times New Roman" w:hAnsi="Times New Roman" w:cs="Times New Roman"/>
+          <w:sz w:val="24"/>
+          <w:szCs w:val="24"/>
+        </w:rPr>
+        <w:t>,</w:t>
+      </w:r>
+      <w:r>
+        <w:rPr>
+          <w:rFonts w:ascii="Times New Roman" w:hAnsi="Times New Roman" w:cs="Times New Roman"/>
+          <w:sz w:val="24"/>
+          <w:szCs w:val="24"/>
+        </w:rPr>
+        <w:t xml:space="preserve"> at the start of the tape has a matching counterpart at the end of the tape. This is done repeatedly until</w:t>
+      </w:r>
+      <w:r>
+        <w:rPr>
+          <w:rFonts w:ascii="Times New Roman" w:hAnsi="Times New Roman" w:cs="Times New Roman"/>
+          <w:sz w:val="24"/>
+          <w:szCs w:val="24"/>
+        </w:rPr>
+        <w:t xml:space="preserve"> the tape is accepted, wherein</w:t>
+      </w:r>
+      <w:r>
+        <w:rPr>
+          <w:rFonts w:ascii="Times New Roman" w:hAnsi="Times New Roman" w:cs="Times New Roman"/>
+          <w:sz w:val="24"/>
+          <w:szCs w:val="24"/>
+        </w:rPr>
+        <w:t xml:space="preserve"> there are no more characters on the tape aside from the start symbol s (</w:t>
+      </w:r>
+      <w:r>
+        <w:rPr>
+          <w:rFonts w:ascii="Times New Roman" w:hAnsi="Times New Roman" w:cs="Times New Roman"/>
+          <w:b/>
+          <w:sz w:val="24"/>
+          <w:szCs w:val="24"/>
+        </w:rPr>
+        <w:t>Figure X</w:t>
+      </w:r>
+      <w:r>
+        <w:rPr>
+          <w:rFonts w:ascii="Times New Roman" w:hAnsi="Times New Roman" w:cs="Times New Roman"/>
+          <w:sz w:val="24"/>
+          <w:szCs w:val="24"/>
+        </w:rPr>
+        <w:t>).</w:t>
+      </w:r>
+      <w:r>
+        <w:rPr>
+          <w:rFonts w:ascii="Times New Roman" w:hAnsi="Times New Roman" w:cs="Times New Roman"/>
+          <w:sz w:val="24"/>
+          <w:szCs w:val="24"/>
+        </w:rPr>
+        <w:t xml:space="preserve"> </w:t>
+      </w:r>
+      <w:r>
+        <w:rPr>
+          <w:rFonts w:ascii="Times New Roman" w:hAnsi="Times New Roman" w:cs="Times New Roman"/>
+          <w:sz w:val="24"/>
+          <w:szCs w:val="24"/>
+        </w:rPr>
+        <w:t>If the first non-empty character at the beginning of the tape does not have a matching counterpart at the end of the tape, the tape is rejected.</w:t>
+      </w:r>
+    </w:p>
+    <w:p>
+      <w:pPr>
+        <w:spacing w:line="360" w:lineRule="auto"/>
+        <w:rPr>
+          <w:rFonts w:ascii="Times New Roman" w:hAnsi="Times New Roman" w:cs="Times New Roman"/>
+          <w:sz w:val="24"/>
+          <w:szCs w:val="24"/>
+        </w:rPr>
+      </w:pPr>
+      <w:proofErr w:type="spellStart"/>
+      <w:r>
+        <w:rPr>
+          <w:rFonts w:ascii="Times New Roman" w:hAnsi="Times New Roman" w:cs="Times New Roman"/>
+          <w:b/>
+          <w:sz w:val="24"/>
+          <w:szCs w:val="24"/>
+        </w:rPr>
+        <w:t>MakePalinTM</w:t>
+      </w:r>
+      <w:proofErr w:type="spellEnd"/>
+    </w:p>
+    <w:p>
+      <w:pPr>
+        <w:pStyle w:val="ListParagraph"/>
+        <w:numPr>
+          <w:ilvl w:val="0"/>
+          <w:numId w:val="3"/>
+        </w:numPr>
+        <w:spacing w:line="360" w:lineRule="auto"/>
+        <w:rPr>
+          <w:rFonts w:ascii="Times New Roman" w:hAnsi="Times New Roman" w:cs="Times New Roman"/>
+          <w:sz w:val="24"/>
+          <w:szCs w:val="24"/>
+        </w:rPr>
+      </w:pPr>
+      <w:r>
+        <w:rPr>
+          <w:rFonts w:ascii="Times New Roman" w:hAnsi="Times New Roman" w:cs="Times New Roman"/>
+          <w:sz w:val="24"/>
+          <w:szCs w:val="24"/>
+        </w:rPr>
+        <w:t xml:space="preserve">The second </w:t>
+      </w:r>
+      <w:r>
+        <w:rPr>
+          <w:rFonts w:ascii="Times New Roman" w:hAnsi="Times New Roman" w:cs="Times New Roman"/>
+          <w:sz w:val="24"/>
+          <w:szCs w:val="24"/>
+        </w:rPr>
+        <w:t xml:space="preserve">custom Turing Machine is one that creates a palindrome from a string of X and Y characters. This allows the previous </w:t>
+      </w:r>
+      <w:proofErr w:type="spellStart"/>
+      <w:r>
+        <w:rPr>
+          <w:rFonts w:ascii="Times New Roman" w:hAnsi="Times New Roman" w:cs="Times New Roman"/>
+          <w:sz w:val="24"/>
+          <w:szCs w:val="24"/>
+        </w:rPr>
+        <w:t>PalinTM</w:t>
+      </w:r>
+      <w:proofErr w:type="spellEnd"/>
+      <w:r>
+        <w:rPr>
+          <w:rFonts w:ascii="Times New Roman" w:hAnsi="Times New Roman" w:cs="Times New Roman"/>
+          <w:sz w:val="24"/>
+          <w:szCs w:val="24"/>
+        </w:rPr>
+        <w:t xml:space="preserve"> to check the validity of the palindrome and vice versa.</w:t>
+      </w:r>
+      <w:r>
+        <w:rPr>
+          <w:rFonts w:ascii="Times New Roman" w:hAnsi="Times New Roman" w:cs="Times New Roman"/>
+          <w:sz w:val="24"/>
+          <w:szCs w:val="24"/>
+        </w:rPr>
+        <w:t xml:space="preserve"> To successfully implement this, the TM pastes a mirrored copy of the current tape </w:t>
+      </w:r>
+      <w:r>
+        <w:rPr>
+          <w:rFonts w:ascii="Times New Roman" w:hAnsi="Times New Roman" w:cs="Times New Roman"/>
+          <w:sz w:val="24"/>
+          <w:szCs w:val="24"/>
+        </w:rPr>
+        <w:t>at</w:t>
+      </w:r>
+      <w:r>
+        <w:rPr>
+          <w:rFonts w:ascii="Times New Roman" w:hAnsi="Times New Roman" w:cs="Times New Roman"/>
+          <w:sz w:val="24"/>
+          <w:szCs w:val="24"/>
+        </w:rPr>
+        <w:t xml:space="preserve"> its end to create a palindrom</w:t>
+      </w:r>
+      <w:r>
+        <w:rPr>
+          <w:rFonts w:ascii="Times New Roman" w:hAnsi="Times New Roman" w:cs="Times New Roman"/>
+          <w:sz w:val="24"/>
+          <w:szCs w:val="24"/>
+        </w:rPr>
+        <w:t xml:space="preserve">e. </w:t>
+      </w:r>
+      <w:r>
+        <w:rPr>
+          <w:rFonts w:ascii="Times New Roman" w:hAnsi="Times New Roman" w:cs="Times New Roman"/>
+          <w:sz w:val="24"/>
+          <w:szCs w:val="24"/>
+        </w:rPr>
+        <w:t xml:space="preserve">It does this by reading the initial </w:t>
+      </w:r>
+      <w:r>
+        <w:rPr>
+          <w:rFonts w:ascii="Times New Roman" w:hAnsi="Times New Roman" w:cs="Times New Roman"/>
+          <w:sz w:val="24"/>
+          <w:szCs w:val="24"/>
+        </w:rPr>
+        <w:lastRenderedPageBreak/>
+        <w:t xml:space="preserve">character and setting it to either 1 or 0 to represent X and Y respectively, but </w:t>
+      </w:r>
+      <w:r>
+        <w:rPr>
+          <w:rFonts w:ascii="Times New Roman" w:hAnsi="Times New Roman" w:cs="Times New Roman"/>
+          <w:sz w:val="24"/>
+          <w:szCs w:val="24"/>
+        </w:rPr>
+        <w:t>it is also used</w:t>
+      </w:r>
+      <w:r>
+        <w:rPr>
+          <w:rFonts w:ascii="Times New Roman" w:hAnsi="Times New Roman" w:cs="Times New Roman"/>
+          <w:sz w:val="24"/>
+          <w:szCs w:val="24"/>
+        </w:rPr>
+        <w:t xml:space="preserve"> to signify the position of the starting character. </w:t>
+      </w:r>
+      <w:r>
+        <w:rPr>
+          <w:rFonts w:ascii="Times New Roman" w:hAnsi="Times New Roman" w:cs="Times New Roman"/>
+          <w:sz w:val="24"/>
+          <w:szCs w:val="24"/>
+        </w:rPr>
+        <w:t>After reading</w:t>
+      </w:r>
+      <w:r>
+        <w:rPr>
+          <w:rFonts w:ascii="Times New Roman" w:hAnsi="Times New Roman" w:cs="Times New Roman"/>
+          <w:sz w:val="24"/>
+          <w:szCs w:val="24"/>
+        </w:rPr>
+        <w:t xml:space="preserve"> and marking</w:t>
+      </w:r>
+      <w:r>
+        <w:rPr>
+          <w:rFonts w:ascii="Times New Roman" w:hAnsi="Times New Roman" w:cs="Times New Roman"/>
+          <w:sz w:val="24"/>
+          <w:szCs w:val="24"/>
+        </w:rPr>
+        <w:t xml:space="preserve"> the starting character, </w:t>
+      </w:r>
+      <w:r>
+        <w:rPr>
+          <w:rFonts w:ascii="Times New Roman" w:hAnsi="Times New Roman" w:cs="Times New Roman"/>
+          <w:sz w:val="24"/>
+          <w:szCs w:val="24"/>
+        </w:rPr>
+        <w:t>the machine will go to the end of the tape and copy and paste the last character to the end of the tape</w:t>
+      </w:r>
+      <w:r>
+        <w:rPr>
+          <w:rFonts w:ascii="Times New Roman" w:hAnsi="Times New Roman" w:cs="Times New Roman"/>
+          <w:sz w:val="24"/>
+          <w:szCs w:val="24"/>
+        </w:rPr>
+        <w:t>.</w:t>
+      </w:r>
+      <w:r>
+        <w:rPr>
+          <w:rFonts w:ascii="Times New Roman" w:hAnsi="Times New Roman" w:cs="Times New Roman"/>
+          <w:sz w:val="24"/>
+          <w:szCs w:val="24"/>
+        </w:rPr>
+        <w:t xml:space="preserve"> A character that </w:t>
+      </w:r>
+      <w:r>
+        <w:rPr>
+          <w:rFonts w:ascii="Times New Roman" w:hAnsi="Times New Roman" w:cs="Times New Roman"/>
+          <w:sz w:val="24"/>
+          <w:szCs w:val="24"/>
+        </w:rPr>
+        <w:t>has</w:t>
+      </w:r>
+      <w:r>
+        <w:rPr>
+          <w:rFonts w:ascii="Times New Roman" w:hAnsi="Times New Roman" w:cs="Times New Roman"/>
+          <w:sz w:val="24"/>
+          <w:szCs w:val="24"/>
+        </w:rPr>
+        <w:t xml:space="preserve"> </w:t>
+      </w:r>
+      <w:r>
+        <w:rPr>
+          <w:rFonts w:ascii="Times New Roman" w:hAnsi="Times New Roman" w:cs="Times New Roman"/>
+          <w:sz w:val="24"/>
+          <w:szCs w:val="24"/>
+        </w:rPr>
+        <w:t>been</w:t>
+      </w:r>
+      <w:r>
+        <w:rPr>
+          <w:rFonts w:ascii="Times New Roman" w:hAnsi="Times New Roman" w:cs="Times New Roman"/>
+          <w:sz w:val="24"/>
+          <w:szCs w:val="24"/>
+        </w:rPr>
+        <w:t xml:space="preserve"> copied</w:t>
+      </w:r>
+      <w:r>
+        <w:rPr>
+          <w:rFonts w:ascii="Times New Roman" w:hAnsi="Times New Roman" w:cs="Times New Roman"/>
+          <w:sz w:val="24"/>
+          <w:szCs w:val="24"/>
+        </w:rPr>
+        <w:t>, aside from the initial character,</w:t>
+      </w:r>
+      <w:r>
+        <w:rPr>
+          <w:rFonts w:ascii="Times New Roman" w:hAnsi="Times New Roman" w:cs="Times New Roman"/>
+          <w:sz w:val="24"/>
+          <w:szCs w:val="24"/>
+        </w:rPr>
+        <w:t xml:space="preserve"> is marked as x or y.</w:t>
+      </w:r>
+      <w:r>
+        <w:rPr>
+          <w:rFonts w:ascii="Times New Roman" w:hAnsi="Times New Roman" w:cs="Times New Roman"/>
+          <w:sz w:val="24"/>
+          <w:szCs w:val="24"/>
+        </w:rPr>
+        <w:t xml:space="preserve"> </w:t>
+      </w:r>
+      <w:r>
+        <w:rPr>
+          <w:rFonts w:ascii="Times New Roman" w:hAnsi="Times New Roman" w:cs="Times New Roman"/>
+          <w:sz w:val="24"/>
+          <w:szCs w:val="24"/>
+        </w:rPr>
+        <w:t xml:space="preserve">Once appended to the end of the tape, the TM will return to the </w:t>
+      </w:r>
+      <w:r>
+        <w:rPr>
+          <w:rFonts w:ascii="Times New Roman" w:hAnsi="Times New Roman" w:cs="Times New Roman"/>
+          <w:sz w:val="24"/>
+          <w:szCs w:val="24"/>
+        </w:rPr>
+        <w:t>end of the original tape</w:t>
+      </w:r>
+      <w:r>
+        <w:rPr>
+          <w:rFonts w:ascii="Times New Roman" w:hAnsi="Times New Roman" w:cs="Times New Roman"/>
+          <w:sz w:val="24"/>
+          <w:szCs w:val="24"/>
+        </w:rPr>
+        <w:t xml:space="preserve"> and look for the first viable character</w:t>
+      </w:r>
+      <w:r>
+        <w:rPr>
+          <w:rFonts w:ascii="Times New Roman" w:hAnsi="Times New Roman" w:cs="Times New Roman"/>
+          <w:sz w:val="24"/>
+          <w:szCs w:val="24"/>
+        </w:rPr>
+        <w:t xml:space="preserve"> </w:t>
+      </w:r>
+      <w:r>
+        <w:rPr>
+          <w:rFonts w:ascii="Times New Roman" w:hAnsi="Times New Roman" w:cs="Times New Roman"/>
+          <w:b/>
+          <w:sz w:val="24"/>
+          <w:szCs w:val="24"/>
+        </w:rPr>
+        <w:t>(Figure X)</w:t>
+      </w:r>
+      <w:r>
+        <w:rPr>
+          <w:rFonts w:ascii="Times New Roman" w:hAnsi="Times New Roman" w:cs="Times New Roman"/>
+          <w:sz w:val="24"/>
+          <w:szCs w:val="24"/>
+        </w:rPr>
+        <w:t xml:space="preserve">. </w:t>
+      </w:r>
+      <w:r>
+        <w:rPr>
+          <w:rFonts w:ascii="Times New Roman" w:hAnsi="Times New Roman" w:cs="Times New Roman"/>
+          <w:sz w:val="24"/>
+          <w:szCs w:val="24"/>
+        </w:rPr>
+        <w:t xml:space="preserve">This process is repeated until the </w:t>
+      </w:r>
+      <w:r>
+        <w:rPr>
+          <w:rFonts w:ascii="Times New Roman" w:hAnsi="Times New Roman" w:cs="Times New Roman"/>
+          <w:sz w:val="24"/>
+          <w:szCs w:val="24"/>
+        </w:rPr>
+        <w:t>machin</w:t>
+      </w:r>
+      <w:r>
+        <w:rPr>
+          <w:rFonts w:ascii="Times New Roman" w:hAnsi="Times New Roman" w:cs="Times New Roman"/>
+          <w:sz w:val="24"/>
+          <w:szCs w:val="24"/>
+        </w:rPr>
+        <w:t xml:space="preserve">e copies the starting character to the end of the tape. After appending the final character, every marked character (e.g. x, y, 1, and 0) </w:t>
+      </w:r>
+      <w:r>
+        <w:rPr>
+          <w:rFonts w:ascii="Times New Roman" w:hAnsi="Times New Roman" w:cs="Times New Roman"/>
+          <w:sz w:val="24"/>
+          <w:szCs w:val="24"/>
+        </w:rPr>
+        <w:t xml:space="preserve">will be </w:t>
+      </w:r>
+      <w:r>
+        <w:rPr>
+          <w:rFonts w:ascii="Times New Roman" w:hAnsi="Times New Roman" w:cs="Times New Roman"/>
+          <w:sz w:val="24"/>
+          <w:szCs w:val="24"/>
+        </w:rPr>
+        <w:t>reverted</w:t>
+      </w:r>
+      <w:r>
+        <w:rPr>
+          <w:rFonts w:ascii="Times New Roman" w:hAnsi="Times New Roman" w:cs="Times New Roman"/>
+          <w:sz w:val="24"/>
+          <w:szCs w:val="24"/>
+        </w:rPr>
+        <w:t xml:space="preserve"> to their original state,</w:t>
+      </w:r>
+      <w:r>
+        <w:rPr>
+          <w:rFonts w:ascii="Times New Roman" w:hAnsi="Times New Roman" w:cs="Times New Roman"/>
+          <w:sz w:val="24"/>
+          <w:szCs w:val="24"/>
+        </w:rPr>
+        <w:t xml:space="preserve"> thus</w:t>
+      </w:r>
+      <w:r>
+        <w:rPr>
+          <w:rFonts w:ascii="Times New Roman" w:hAnsi="Times New Roman" w:cs="Times New Roman"/>
+          <w:sz w:val="24"/>
+          <w:szCs w:val="24"/>
+        </w:rPr>
+        <w:t>,</w:t>
+      </w:r>
+      <w:r>
+        <w:rPr>
+          <w:rFonts w:ascii="Times New Roman" w:hAnsi="Times New Roman" w:cs="Times New Roman"/>
+          <w:sz w:val="24"/>
+          <w:szCs w:val="24"/>
+        </w:rPr>
+        <w:t xml:space="preserve"> leaving a palindrome sequence.</w:t>
+      </w:r>
+    </w:p>
+    <w:p>
+      <w:pPr>
+        <w:spacing w:line="360" w:lineRule="auto"/>
+        <w:rPr>
+          <w:rFonts w:ascii="Times New Roman" w:hAnsi="Times New Roman" w:cs="Times New Roman"/>
+          <w:sz w:val="24"/>
+          <w:szCs w:val="24"/>
+        </w:rPr>
+      </w:pPr>
+      <w:r>
+        <w:rPr>
+          <w:rFonts w:ascii="Times New Roman" w:hAnsi="Times New Roman" w:cs="Times New Roman"/>
+          <w:b/>
+          <w:sz w:val="24"/>
+          <w:szCs w:val="24"/>
+        </w:rPr>
+        <w:t>Tests:</w:t>
+      </w:r>
+    </w:p>
+    <w:p>
+      <w:pPr>
+        <w:pStyle w:val="ListParagraph"/>
+        <w:numPr>
+          <w:ilvl w:val="0"/>
+          <w:numId w:val="3"/>
+        </w:numPr>
+        <w:spacing w:line="360" w:lineRule="auto"/>
+        <w:rPr>
+          <w:rFonts w:ascii="Times New Roman" w:hAnsi="Times New Roman" w:cs="Times New Roman"/>
+          <w:sz w:val="24"/>
+          <w:szCs w:val="24"/>
+        </w:rPr>
+      </w:pPr>
+      <w:r>
+        <w:rPr>
+          <w:rFonts w:ascii="Times New Roman" w:hAnsi="Times New Roman" w:cs="Times New Roman"/>
+          <w:sz w:val="24"/>
+          <w:szCs w:val="24"/>
+        </w:rPr>
+        <w:t xml:space="preserve">Use </w:t>
+      </w:r>
+      <w:r>
+        <w:rPr>
+          <w:rFonts w:ascii="Times New Roman" w:hAnsi="Times New Roman" w:cs="Times New Roman"/>
+          <w:sz w:val="24"/>
+          <w:szCs w:val="24"/>
+        </w:rPr>
+        <w:t xml:space="preserve">screenshots of the tape to show the effect of the TM on the tape. </w:t>
+      </w:r>
+    </w:p>
+    <w:p>
+      <w:pPr>
+        <w:pStyle w:val="ListParagraph"/>
+        <w:numPr>
+          <w:ilvl w:val="0"/>
+          <w:numId w:val="3"/>
+        </w:numPr>
+        <w:spacing w:line="360" w:lineRule="auto"/>
+        <w:rPr>
+          <w:rFonts w:ascii="Times New Roman" w:hAnsi="Times New Roman" w:cs="Times New Roman"/>
+          <w:sz w:val="24"/>
+          <w:szCs w:val="24"/>
+        </w:rPr>
+      </w:pPr>
+      <w:r>
+        <w:rPr>
+          <w:rFonts w:ascii="Times New Roman" w:hAnsi="Times New Roman" w:cs="Times New Roman"/>
+          <w:sz w:val="24"/>
+          <w:szCs w:val="24"/>
+        </w:rPr>
+        <w:t>Also show the number of moves in the screenshot</w:t>
+      </w:r>
+    </w:p>
+    <w:p>
+      <w:pPr>
+        <w:pStyle w:val="ListParagraph"/>
+        <w:numPr>
+          <w:ilvl w:val="0"/>
+          <w:numId w:val="3"/>
+        </w:numPr>
+        <w:spacing w:line="360" w:lineRule="auto"/>
+        <w:rPr>
+          <w:rFonts w:ascii="Times New Roman" w:hAnsi="Times New Roman" w:cs="Times New Roman"/>
+          <w:sz w:val="24"/>
+          <w:szCs w:val="24"/>
+        </w:rPr>
+      </w:pPr>
+      <w:r>
+        <w:rPr>
+          <w:rFonts w:ascii="Times New Roman" w:hAnsi="Times New Roman" w:cs="Times New Roman"/>
+          <w:sz w:val="24"/>
+          <w:szCs w:val="24"/>
+        </w:rPr>
+        <w:t>Make use of graphs to show the difference and the increase of the number of moves as n number of symbols increases.</w:t>
       </w:r>
       <w:bookmarkStart w:id="0" w:name="_GoBack"/>
       <w:bookmarkEnd w:id="0"/>
-      <w:r>
-        <w:rPr>
-          <w:rFonts w:ascii="Times New Roman" w:hAnsi="Times New Roman" w:cs="Times New Roman"/>
-          <w:sz w:val="24"/>
-          <w:szCs w:val="24"/>
-        </w:rPr>
-        <w:t>.</w:t>
-      </w:r>
     </w:p>
     <w:sectPr>
       <w:pgSz w:w="12240" w:h="15840"/>
@@ -251,9 +1325,122 @@
 <file path=word/numbering.xml><?xml version="1.0" encoding="utf-8"?>
 <w:numbering xmlns:wpc="http://schemas.microsoft.com/office/word/2010/wordprocessingCanvas" xmlns:cx="http://schemas.microsoft.com/office/drawing/2014/chartex" xmlns:cx1="http://schemas.microsoft.com/office/drawing/2015/9/8/chartex" xmlns:cx2="http://schemas.microsoft.com/office/drawing/2015/10/21/chartex" xmlns:cx3="http://schemas.microsoft.com/office/drawing/2016/5/9/chartex" xmlns:cx4="http://schemas.microsoft.com/office/drawing/2016/5/10/chartex" xmlns:cx5="http://schemas.microsoft.com/office/drawing/2016/5/11/chartex" xmlns:cx6="http://schemas.microsoft.com/office/drawing/2016/5/12/chartex" xmlns:cx7="http://schemas.microsoft.com/office/drawing/2016/5/13/chartex" xmlns:cx8="http://schemas.microsoft.com/office/drawing/2016/5/14/chartex" xmlns:mc="http://schemas.openxmlformats.org/markup-compatibility/2006" xmlns:aink="http://schemas.microsoft.com/office/drawing/2016/ink" xmlns:am3d="http://schemas.microsoft.com/office/drawing/2017/model3d" xmlns:o="urn:schemas-microsoft-com:office:office" xmlns:r="http://schemas.openxmlformats.org/officeDocument/2006/relationships" xmlns:m="http://schemas.openxmlformats.org/officeDocument/2006/math" xmlns:v="urn:schemas-microsoft-com:vml" xmlns:wp14="http://schemas.microsoft.com/office/word/2010/wordprocessingDrawing" xmlns:wp="http://schemas.openxmlformats.org/drawingml/2006/wordprocessingDrawing" xmlns:w10="urn:schemas-microsoft-com:office:word" xmlns:w="http://schemas.openxmlformats.org/wordprocessingml/2006/main" xmlns:w14="http://schemas.microsoft.com/office/word/2010/wordml" xmlns:w15="http://schemas.microsoft.com/office/word/2012/wordml" xmlns:w16cid="http://schemas.microsoft.com/office/word/2016/wordml/cid" xmlns:w16se="http://schemas.microsoft.com/office/word/2015/wordml/symex" xmlns:wpg="http://schemas.microsoft.com/office/word/2010/wordprocessingGroup" xmlns:wpi="http://schemas.microsoft.com/office/word/2010/wordprocessingInk" xmlns:wne="http://schemas.microsoft.com/office/word/2006/wordml" xmlns:wps="http://schemas.microsoft.com/office/word/2010/wordprocessingShape" mc:Ignorable="w14 w15 w16se w16cid wp14">
   <w:abstractNum w:abstractNumId="0" w15:restartNumberingAfterBreak="0">
+    <w:nsid w:val="1275552F"/>
+    <w:multiLevelType w:val="hybridMultilevel"/>
+    <w:tmpl w:val="8676BE04"/>
+    <w:lvl w:ilvl="0" w:tplc="04090001">
+      <w:start w:val="1"/>
+      <w:numFmt w:val="bullet"/>
+      <w:lvlText w:val=""/>
+      <w:lvlJc w:val="left"/>
+      <w:pPr>
+        <w:ind w:left="720" w:hanging="360"/>
+      </w:pPr>
+      <w:rPr>
+        <w:rFonts w:ascii="Symbol" w:hAnsi="Symbol" w:hint="default"/>
+      </w:rPr>
+    </w:lvl>
+    <w:lvl w:ilvl="1" w:tplc="04090003" w:tentative="1">
+      <w:start w:val="1"/>
+      <w:numFmt w:val="bullet"/>
+      <w:lvlText w:val="o"/>
+      <w:lvlJc w:val="left"/>
+      <w:pPr>
+        <w:ind w:left="1440" w:hanging="360"/>
+      </w:pPr>
+      <w:rPr>
+        <w:rFonts w:ascii="Courier New" w:hAnsi="Courier New" w:cs="Courier New" w:hint="default"/>
+      </w:rPr>
+    </w:lvl>
+    <w:lvl w:ilvl="2" w:tplc="04090005" w:tentative="1">
+      <w:start w:val="1"/>
+      <w:numFmt w:val="bullet"/>
+      <w:lvlText w:val=""/>
+      <w:lvlJc w:val="left"/>
+      <w:pPr>
+        <w:ind w:left="2160" w:hanging="360"/>
+      </w:pPr>
+      <w:rPr>
+        <w:rFonts w:ascii="Wingdings" w:hAnsi="Wingdings" w:hint="default"/>
+      </w:rPr>
+    </w:lvl>
+    <w:lvl w:ilvl="3" w:tplc="04090001" w:tentative="1">
+      <w:start w:val="1"/>
+      <w:numFmt w:val="bullet"/>
+      <w:lvlText w:val=""/>
+      <w:lvlJc w:val="left"/>
+      <w:pPr>
+        <w:ind w:left="2880" w:hanging="360"/>
+      </w:pPr>
+      <w:rPr>
+        <w:rFonts w:ascii="Symbol" w:hAnsi="Symbol" w:hint="default"/>
+      </w:rPr>
+    </w:lvl>
+    <w:lvl w:ilvl="4" w:tplc="04090003" w:tentative="1">
+      <w:start w:val="1"/>
+      <w:numFmt w:val="bullet"/>
+      <w:lvlText w:val="o"/>
+      <w:lvlJc w:val="left"/>
+      <w:pPr>
+        <w:ind w:left="3600" w:hanging="360"/>
+      </w:pPr>
+      <w:rPr>
+        <w:rFonts w:ascii="Courier New" w:hAnsi="Courier New" w:cs="Courier New" w:hint="default"/>
+      </w:rPr>
+    </w:lvl>
+    <w:lvl w:ilvl="5" w:tplc="04090005" w:tentative="1">
+      <w:start w:val="1"/>
+      <w:numFmt w:val="bullet"/>
+      <w:lvlText w:val=""/>
+      <w:lvlJc w:val="left"/>
+      <w:pPr>
+        <w:ind w:left="4320" w:hanging="360"/>
+      </w:pPr>
+      <w:rPr>
+        <w:rFonts w:ascii="Wingdings" w:hAnsi="Wingdings" w:hint="default"/>
+      </w:rPr>
+    </w:lvl>
+    <w:lvl w:ilvl="6" w:tplc="04090001" w:tentative="1">
+      <w:start w:val="1"/>
+      <w:numFmt w:val="bullet"/>
+      <w:lvlText w:val=""/>
+      <w:lvlJc w:val="left"/>
+      <w:pPr>
+        <w:ind w:left="5040" w:hanging="360"/>
+      </w:pPr>
+      <w:rPr>
+        <w:rFonts w:ascii="Symbol" w:hAnsi="Symbol" w:hint="default"/>
+      </w:rPr>
+    </w:lvl>
+    <w:lvl w:ilvl="7" w:tplc="04090003" w:tentative="1">
+      <w:start w:val="1"/>
+      <w:numFmt w:val="bullet"/>
+      <w:lvlText w:val="o"/>
+      <w:lvlJc w:val="left"/>
+      <w:pPr>
+        <w:ind w:left="5760" w:hanging="360"/>
+      </w:pPr>
+      <w:rPr>
+        <w:rFonts w:ascii="Courier New" w:hAnsi="Courier New" w:cs="Courier New" w:hint="default"/>
+      </w:rPr>
+    </w:lvl>
+    <w:lvl w:ilvl="8" w:tplc="04090005" w:tentative="1">
+      <w:start w:val="1"/>
+      <w:numFmt w:val="bullet"/>
+      <w:lvlText w:val=""/>
+      <w:lvlJc w:val="left"/>
+      <w:pPr>
+        <w:ind w:left="6480" w:hanging="360"/>
+      </w:pPr>
+      <w:rPr>
+        <w:rFonts w:ascii="Wingdings" w:hAnsi="Wingdings" w:hint="default"/>
+      </w:rPr>
+    </w:lvl>
+  </w:abstractNum>
+  <w:abstractNum w:abstractNumId="1" w15:restartNumberingAfterBreak="0">
     <w:nsid w:val="328B4248"/>
     <w:multiLevelType w:val="hybridMultilevel"/>
-    <w:tmpl w:val="685020BA"/>
+    <w:tmpl w:val="59383F6E"/>
     <w:lvl w:ilvl="0" w:tplc="04090001">
       <w:start w:val="1"/>
       <w:numFmt w:val="bullet"/>
@@ -363,7 +1550,120 @@
       </w:rPr>
     </w:lvl>
   </w:abstractNum>
-  <w:abstractNum w:abstractNumId="1" w15:restartNumberingAfterBreak="0">
+  <w:abstractNum w:abstractNumId="2" w15:restartNumberingAfterBreak="0">
+    <w:nsid w:val="38F8416F"/>
+    <w:multiLevelType w:val="hybridMultilevel"/>
+    <w:tmpl w:val="FB381576"/>
+    <w:lvl w:ilvl="0" w:tplc="04090001">
+      <w:start w:val="1"/>
+      <w:numFmt w:val="bullet"/>
+      <w:lvlText w:val=""/>
+      <w:lvlJc w:val="left"/>
+      <w:pPr>
+        <w:ind w:left="720" w:hanging="360"/>
+      </w:pPr>
+      <w:rPr>
+        <w:rFonts w:ascii="Symbol" w:hAnsi="Symbol" w:hint="default"/>
+      </w:rPr>
+    </w:lvl>
+    <w:lvl w:ilvl="1" w:tplc="04090003" w:tentative="1">
+      <w:start w:val="1"/>
+      <w:numFmt w:val="bullet"/>
+      <w:lvlText w:val="o"/>
+      <w:lvlJc w:val="left"/>
+      <w:pPr>
+        <w:ind w:left="1440" w:hanging="360"/>
+      </w:pPr>
+      <w:rPr>
+        <w:rFonts w:ascii="Courier New" w:hAnsi="Courier New" w:cs="Courier New" w:hint="default"/>
+      </w:rPr>
+    </w:lvl>
+    <w:lvl w:ilvl="2" w:tplc="04090005" w:tentative="1">
+      <w:start w:val="1"/>
+      <w:numFmt w:val="bullet"/>
+      <w:lvlText w:val=""/>
+      <w:lvlJc w:val="left"/>
+      <w:pPr>
+        <w:ind w:left="2160" w:hanging="360"/>
+      </w:pPr>
+      <w:rPr>
+        <w:rFonts w:ascii="Wingdings" w:hAnsi="Wingdings" w:hint="default"/>
+      </w:rPr>
+    </w:lvl>
+    <w:lvl w:ilvl="3" w:tplc="04090001" w:tentative="1">
+      <w:start w:val="1"/>
+      <w:numFmt w:val="bullet"/>
+      <w:lvlText w:val=""/>
+      <w:lvlJc w:val="left"/>
+      <w:pPr>
+        <w:ind w:left="2880" w:hanging="360"/>
+      </w:pPr>
+      <w:rPr>
+        <w:rFonts w:ascii="Symbol" w:hAnsi="Symbol" w:hint="default"/>
+      </w:rPr>
+    </w:lvl>
+    <w:lvl w:ilvl="4" w:tplc="04090003" w:tentative="1">
+      <w:start w:val="1"/>
+      <w:numFmt w:val="bullet"/>
+      <w:lvlText w:val="o"/>
+      <w:lvlJc w:val="left"/>
+      <w:pPr>
+        <w:ind w:left="3600" w:hanging="360"/>
+      </w:pPr>
+      <w:rPr>
+        <w:rFonts w:ascii="Courier New" w:hAnsi="Courier New" w:cs="Courier New" w:hint="default"/>
+      </w:rPr>
+    </w:lvl>
+    <w:lvl w:ilvl="5" w:tplc="04090005" w:tentative="1">
+      <w:start w:val="1"/>
+      <w:numFmt w:val="bullet"/>
+      <w:lvlText w:val=""/>
+      <w:lvlJc w:val="left"/>
+      <w:pPr>
+        <w:ind w:left="4320" w:hanging="360"/>
+      </w:pPr>
+      <w:rPr>
+        <w:rFonts w:ascii="Wingdings" w:hAnsi="Wingdings" w:hint="default"/>
+      </w:rPr>
+    </w:lvl>
+    <w:lvl w:ilvl="6" w:tplc="04090001" w:tentative="1">
+      <w:start w:val="1"/>
+      <w:numFmt w:val="bullet"/>
+      <w:lvlText w:val=""/>
+      <w:lvlJc w:val="left"/>
+      <w:pPr>
+        <w:ind w:left="5040" w:hanging="360"/>
+      </w:pPr>
+      <w:rPr>
+        <w:rFonts w:ascii="Symbol" w:hAnsi="Symbol" w:hint="default"/>
+      </w:rPr>
+    </w:lvl>
+    <w:lvl w:ilvl="7" w:tplc="04090003" w:tentative="1">
+      <w:start w:val="1"/>
+      <w:numFmt w:val="bullet"/>
+      <w:lvlText w:val="o"/>
+      <w:lvlJc w:val="left"/>
+      <w:pPr>
+        <w:ind w:left="5760" w:hanging="360"/>
+      </w:pPr>
+      <w:rPr>
+        <w:rFonts w:ascii="Courier New" w:hAnsi="Courier New" w:cs="Courier New" w:hint="default"/>
+      </w:rPr>
+    </w:lvl>
+    <w:lvl w:ilvl="8" w:tplc="04090005" w:tentative="1">
+      <w:start w:val="1"/>
+      <w:numFmt w:val="bullet"/>
+      <w:lvlText w:val=""/>
+      <w:lvlJc w:val="left"/>
+      <w:pPr>
+        <w:ind w:left="6480" w:hanging="360"/>
+      </w:pPr>
+      <w:rPr>
+        <w:rFonts w:ascii="Wingdings" w:hAnsi="Wingdings" w:hint="default"/>
+      </w:rPr>
+    </w:lvl>
+  </w:abstractNum>
+  <w:abstractNum w:abstractNumId="3" w15:restartNumberingAfterBreak="0">
     <w:nsid w:val="5FEB0721"/>
     <w:multiLevelType w:val="hybridMultilevel"/>
     <w:tmpl w:val="5CB2B3EE"/>
@@ -477,9 +1777,15 @@
     </w:lvl>
   </w:abstractNum>
   <w:num w:numId="1">
+    <w:abstractNumId w:val="3"/>
+  </w:num>
+  <w:num w:numId="2">
     <w:abstractNumId w:val="1"/>
   </w:num>
-  <w:num w:numId="2">
+  <w:num w:numId="3">
+    <w:abstractNumId w:val="2"/>
+  </w:num>
+  <w:num w:numId="4">
     <w:abstractNumId w:val="0"/>
   </w:num>
 </w:numbering>
@@ -886,7 +2192,6 @@
   <w:style w:type="character" w:default="1" w:styleId="DefaultParagraphFont">
     <w:name w:val="Default Paragraph Font"/>
     <w:uiPriority w:val="1"/>
-    <w:semiHidden/>
     <w:unhideWhenUsed/>
   </w:style>
   <w:style w:type="table" w:default="1" w:styleId="TableNormal">

</xml_diff>

<commit_message>
Fixed another bug with Binary adder where it would fail the addition of #10110#10110 because the first character would be replaced with an s, breaking the sequence. The original Binary Adder did not work properly because of this but managed to be accepted as well since it outputted, 'accept'.
</commit_message>
<xml_diff>
--- a/Report.docx
+++ b/Report.docx
@@ -351,6 +351,14 @@
           <w:szCs w:val="24"/>
         </w:rPr>
       </w:pPr>
+      <w:r>
+        <w:rPr>
+          <w:rFonts w:ascii="Times New Roman" w:hAnsi="Times New Roman" w:cs="Times New Roman"/>
+          <w:sz w:val="24"/>
+          <w:szCs w:val="24"/>
+        </w:rPr>
+        <w:t>Binary addition implementation is wrong since it does not check if the rest of the number is complete.</w:t>
+      </w:r>
     </w:p>
     <w:p>
       <w:pPr>
@@ -521,6 +529,7 @@
           <w:sz w:val="24"/>
           <w:szCs w:val="24"/>
         </w:rPr>
+        <w:lastRenderedPageBreak/>
         <w:t xml:space="preserve">number at the same index. For instance, if </w:t>
       </w:r>
       <w:r>
@@ -529,16 +538,7 @@
           <w:sz w:val="24"/>
           <w:szCs w:val="24"/>
         </w:rPr>
-        <w:t xml:space="preserve">the first number is 101 and the second number </w:t>
-      </w:r>
-      <w:r>
-        <w:rPr>
-          <w:rFonts w:ascii="Times New Roman" w:hAnsi="Times New Roman" w:cs="Times New Roman"/>
-          <w:sz w:val="24"/>
-          <w:szCs w:val="24"/>
-        </w:rPr>
-        <w:lastRenderedPageBreak/>
-        <w:t xml:space="preserve">011, then the values to be added will be 1 and 0 as they are the values at the first index of their corresponding number. Once the sum of both values </w:t>
+        <w:t xml:space="preserve">the first number is 101 and the second number 011, then the values to be added will be 1 and 0 as they are the values at the first index of their corresponding number. Once the sum of both values </w:t>
       </w:r>
       <w:r>
         <w:rPr>
@@ -929,7 +929,16 @@
           <w:sz w:val="24"/>
           <w:szCs w:val="24"/>
         </w:rPr>
-        <w:t xml:space="preserve"> To successfully implement this, the TM pastes a mirrored copy of the current tape </w:t>
+        <w:t xml:space="preserve"> To successfully implement this, the TM pastes a mirrored </w:t>
+      </w:r>
+      <w:r>
+        <w:rPr>
+          <w:rFonts w:ascii="Times New Roman" w:hAnsi="Times New Roman" w:cs="Times New Roman"/>
+          <w:sz w:val="24"/>
+          <w:szCs w:val="24"/>
+        </w:rPr>
+        <w:lastRenderedPageBreak/>
+        <w:t xml:space="preserve">copy of the current tape </w:t>
       </w:r>
       <w:r>
         <w:rPr>
@@ -961,16 +970,7 @@
           <w:sz w:val="24"/>
           <w:szCs w:val="24"/>
         </w:rPr>
-        <w:t xml:space="preserve">It does this by reading the initial </w:t>
-      </w:r>
-      <w:r>
-        <w:rPr>
-          <w:rFonts w:ascii="Times New Roman" w:hAnsi="Times New Roman" w:cs="Times New Roman"/>
-          <w:sz w:val="24"/>
-          <w:szCs w:val="24"/>
-        </w:rPr>
-        <w:lastRenderedPageBreak/>
-        <w:t xml:space="preserve">character and setting it to either 1 or 0 to represent X and Y respectively, but </w:t>
+        <w:t xml:space="preserve">It does this by reading the initial character and setting it to either 1 or 0 to represent X and Y respectively, but </w:t>
       </w:r>
       <w:r>
         <w:rPr>
@@ -1309,8 +1309,393 @@
         </w:rPr>
         <w:t>Make use of graphs to show the difference and the increase of the number of moves as n number of symbols increases.</w:t>
       </w:r>
+    </w:p>
+    <w:p>
+      <w:pPr>
+        <w:pStyle w:val="ListParagraph"/>
+        <w:numPr>
+          <w:ilvl w:val="0"/>
+          <w:numId w:val="3"/>
+        </w:numPr>
+        <w:spacing w:line="360" w:lineRule="auto"/>
+        <w:rPr>
+          <w:rFonts w:ascii="Times New Roman" w:hAnsi="Times New Roman" w:cs="Times New Roman"/>
+          <w:sz w:val="24"/>
+          <w:szCs w:val="24"/>
+        </w:rPr>
+      </w:pPr>
+      <w:r>
+        <w:rPr>
+          <w:rFonts w:ascii="Times New Roman" w:hAnsi="Times New Roman" w:cs="Times New Roman"/>
+          <w:sz w:val="24"/>
+          <w:szCs w:val="24"/>
+        </w:rPr>
+        <w:t>Show complexity examples</w:t>
+      </w:r>
+    </w:p>
+    <w:p>
+      <w:pPr>
+        <w:pStyle w:val="ListParagraph"/>
+        <w:numPr>
+          <w:ilvl w:val="0"/>
+          <w:numId w:val="3"/>
+        </w:numPr>
+        <w:spacing w:line="360" w:lineRule="auto"/>
+        <w:rPr>
+          <w:rFonts w:ascii="Times New Roman" w:hAnsi="Times New Roman" w:cs="Times New Roman"/>
+          <w:sz w:val="24"/>
+          <w:szCs w:val="24"/>
+        </w:rPr>
+      </w:pPr>
+      <w:r>
+        <w:rPr>
+          <w:rFonts w:ascii="Times New Roman" w:hAnsi="Times New Roman" w:cs="Times New Roman"/>
+          <w:sz w:val="24"/>
+          <w:szCs w:val="24"/>
+        </w:rPr>
+        <w:t xml:space="preserve">Show </w:t>
+      </w:r>
+      <w:r>
+        <w:rPr>
+          <w:rFonts w:ascii="Times New Roman" w:hAnsi="Times New Roman" w:cs="Times New Roman"/>
+          <w:sz w:val="24"/>
+          <w:szCs w:val="24"/>
+        </w:rPr>
+        <w:t>the output of the tape</w:t>
+      </w:r>
+    </w:p>
+    <w:p>
+      <w:pPr>
+        <w:spacing w:line="360" w:lineRule="auto"/>
+        <w:rPr>
+          <w:rFonts w:ascii="Times New Roman" w:hAnsi="Times New Roman" w:cs="Times New Roman"/>
+          <w:noProof/>
+          <w:sz w:val="24"/>
+          <w:szCs w:val="24"/>
+        </w:rPr>
+      </w:pPr>
+      <w:r>
+        <w:rPr>
+          <w:noProof/>
+        </w:rPr>
+        <w:lastRenderedPageBreak/>
+        <w:drawing>
+          <wp:inline distT="0" distB="0" distL="0" distR="0" wp14:anchorId="1BD1A3E6" wp14:editId="5EBF28E2">
+            <wp:extent cx="5943600" cy="3676650"/>
+            <wp:effectExtent l="0" t="0" r="0" b="0"/>
+            <wp:docPr id="12" name="Picture 12" descr="C:\Users\Ramon\AppData\Local\Microsoft\Windows\INetCache\Content.MSO\947CD466.tmp"/>
+            <wp:cNvGraphicFramePr>
+              <a:graphicFrameLocks xmlns:a="http://schemas.openxmlformats.org/drawingml/2006/main" noChangeAspect="1"/>
+            </wp:cNvGraphicFramePr>
+            <a:graphic xmlns:a="http://schemas.openxmlformats.org/drawingml/2006/main">
+              <a:graphicData uri="http://schemas.openxmlformats.org/drawingml/2006/picture">
+                <pic:pic xmlns:pic="http://schemas.openxmlformats.org/drawingml/2006/picture">
+                  <pic:nvPicPr>
+                    <pic:cNvPr id="0" name="Picture 23" descr="C:\Users\Ramon\AppData\Local\Microsoft\Windows\INetCache\Content.MSO\947CD466.tmp"/>
+                    <pic:cNvPicPr>
+                      <a:picLocks noChangeAspect="1" noChangeArrowheads="1"/>
+                    </pic:cNvPicPr>
+                  </pic:nvPicPr>
+                  <pic:blipFill>
+                    <a:blip r:embed="rId5">
+                      <a:extLst>
+                        <a:ext uri="{28A0092B-C50C-407E-A947-70E740481C1C}">
+                          <a14:useLocalDpi xmlns:a14="http://schemas.microsoft.com/office/drawing/2010/main" val="0"/>
+                        </a:ext>
+                      </a:extLst>
+                    </a:blip>
+                    <a:srcRect/>
+                    <a:stretch>
+                      <a:fillRect/>
+                    </a:stretch>
+                  </pic:blipFill>
+                  <pic:spPr bwMode="auto">
+                    <a:xfrm>
+                      <a:off x="0" y="0"/>
+                      <a:ext cx="5943600" cy="3676650"/>
+                    </a:xfrm>
+                    <a:prstGeom prst="rect">
+                      <a:avLst/>
+                    </a:prstGeom>
+                    <a:noFill/>
+                    <a:ln>
+                      <a:noFill/>
+                    </a:ln>
+                  </pic:spPr>
+                </pic:pic>
+              </a:graphicData>
+            </a:graphic>
+          </wp:inline>
+        </w:drawing>
+      </w:r>
       <w:bookmarkStart w:id="0" w:name="_GoBack"/>
       <w:bookmarkEnd w:id="0"/>
+      <w:r>
+        <w:rPr>
+          <w:rFonts w:ascii="Times New Roman" w:hAnsi="Times New Roman" w:cs="Times New Roman"/>
+          <w:noProof/>
+          <w:sz w:val="24"/>
+          <w:szCs w:val="24"/>
+        </w:rPr>
+        <w:t xml:space="preserve"> </w:t>
+      </w:r>
+    </w:p>
+    <w:p>
+      <w:pPr>
+        <w:spacing w:line="360" w:lineRule="auto"/>
+        <w:rPr>
+          <w:rFonts w:ascii="Times New Roman" w:hAnsi="Times New Roman" w:cs="Times New Roman"/>
+          <w:sz w:val="24"/>
+          <w:szCs w:val="24"/>
+        </w:rPr>
+      </w:pPr>
+      <w:r>
+        <w:rPr>
+          <w:noProof/>
+        </w:rPr>
+        <w:drawing>
+          <wp:inline distT="0" distB="0" distL="0" distR="0" wp14:anchorId="110B89EC" wp14:editId="0F99CE1E">
+            <wp:extent cx="5943600" cy="3676650"/>
+            <wp:effectExtent l="0" t="0" r="0" b="0"/>
+            <wp:docPr id="11" name="Picture 11" descr="C:\Users\Ramon\AppData\Local\Microsoft\Windows\INetCache\Content.MSO\E315A98.tmp"/>
+            <wp:cNvGraphicFramePr>
+              <a:graphicFrameLocks xmlns:a="http://schemas.openxmlformats.org/drawingml/2006/main" noChangeAspect="1"/>
+            </wp:cNvGraphicFramePr>
+            <a:graphic xmlns:a="http://schemas.openxmlformats.org/drawingml/2006/main">
+              <a:graphicData uri="http://schemas.openxmlformats.org/drawingml/2006/picture">
+                <pic:pic xmlns:pic="http://schemas.openxmlformats.org/drawingml/2006/picture">
+                  <pic:nvPicPr>
+                    <pic:cNvPr id="0" name="Picture 21" descr="C:\Users\Ramon\AppData\Local\Microsoft\Windows\INetCache\Content.MSO\E315A98.tmp"/>
+                    <pic:cNvPicPr>
+                      <a:picLocks noChangeAspect="1" noChangeArrowheads="1"/>
+                    </pic:cNvPicPr>
+                  </pic:nvPicPr>
+                  <pic:blipFill>
+                    <a:blip r:embed="rId6">
+                      <a:extLst>
+                        <a:ext uri="{28A0092B-C50C-407E-A947-70E740481C1C}">
+                          <a14:useLocalDpi xmlns:a14="http://schemas.microsoft.com/office/drawing/2010/main" val="0"/>
+                        </a:ext>
+                      </a:extLst>
+                    </a:blip>
+                    <a:srcRect/>
+                    <a:stretch>
+                      <a:fillRect/>
+                    </a:stretch>
+                  </pic:blipFill>
+                  <pic:spPr bwMode="auto">
+                    <a:xfrm>
+                      <a:off x="0" y="0"/>
+                      <a:ext cx="5943600" cy="3676650"/>
+                    </a:xfrm>
+                    <a:prstGeom prst="rect">
+                      <a:avLst/>
+                    </a:prstGeom>
+                    <a:noFill/>
+                    <a:ln>
+                      <a:noFill/>
+                    </a:ln>
+                  </pic:spPr>
+                </pic:pic>
+              </a:graphicData>
+            </a:graphic>
+          </wp:inline>
+        </w:drawing>
+      </w:r>
+    </w:p>
+    <w:p>
+      <w:pPr>
+        <w:spacing w:line="360" w:lineRule="auto"/>
+        <w:rPr>
+          <w:rFonts w:ascii="Times New Roman" w:hAnsi="Times New Roman" w:cs="Times New Roman"/>
+          <w:sz w:val="24"/>
+          <w:szCs w:val="24"/>
+        </w:rPr>
+      </w:pPr>
+      <w:r>
+        <w:rPr>
+          <w:noProof/>
+        </w:rPr>
+        <w:lastRenderedPageBreak/>
+        <w:drawing>
+          <wp:inline distT="0" distB="0" distL="0" distR="0" wp14:anchorId="563FFD45" wp14:editId="28366088">
+            <wp:extent cx="5943600" cy="3676650"/>
+            <wp:effectExtent l="0" t="0" r="0" b="0"/>
+            <wp:docPr id="10" name="Picture 10" descr="C:\Users\Ramon\AppData\Local\Microsoft\Windows\INetCache\Content.MSO\5B50EC7A.tmp"/>
+            <wp:cNvGraphicFramePr>
+              <a:graphicFrameLocks xmlns:a="http://schemas.openxmlformats.org/drawingml/2006/main" noChangeAspect="1"/>
+            </wp:cNvGraphicFramePr>
+            <a:graphic xmlns:a="http://schemas.openxmlformats.org/drawingml/2006/main">
+              <a:graphicData uri="http://schemas.openxmlformats.org/drawingml/2006/picture">
+                <pic:pic xmlns:pic="http://schemas.openxmlformats.org/drawingml/2006/picture">
+                  <pic:nvPicPr>
+                    <pic:cNvPr id="0" name="Picture 19" descr="C:\Users\Ramon\AppData\Local\Microsoft\Windows\INetCache\Content.MSO\5B50EC7A.tmp"/>
+                    <pic:cNvPicPr>
+                      <a:picLocks noChangeAspect="1" noChangeArrowheads="1"/>
+                    </pic:cNvPicPr>
+                  </pic:nvPicPr>
+                  <pic:blipFill>
+                    <a:blip r:embed="rId7">
+                      <a:extLst>
+                        <a:ext uri="{28A0092B-C50C-407E-A947-70E740481C1C}">
+                          <a14:useLocalDpi xmlns:a14="http://schemas.microsoft.com/office/drawing/2010/main" val="0"/>
+                        </a:ext>
+                      </a:extLst>
+                    </a:blip>
+                    <a:srcRect/>
+                    <a:stretch>
+                      <a:fillRect/>
+                    </a:stretch>
+                  </pic:blipFill>
+                  <pic:spPr bwMode="auto">
+                    <a:xfrm>
+                      <a:off x="0" y="0"/>
+                      <a:ext cx="5943600" cy="3676650"/>
+                    </a:xfrm>
+                    <a:prstGeom prst="rect">
+                      <a:avLst/>
+                    </a:prstGeom>
+                    <a:noFill/>
+                    <a:ln>
+                      <a:noFill/>
+                    </a:ln>
+                  </pic:spPr>
+                </pic:pic>
+              </a:graphicData>
+            </a:graphic>
+          </wp:inline>
+        </w:drawing>
+      </w:r>
+    </w:p>
+    <w:p>
+      <w:pPr>
+        <w:spacing w:line="360" w:lineRule="auto"/>
+        <w:rPr>
+          <w:rFonts w:ascii="Times New Roman" w:hAnsi="Times New Roman" w:cs="Times New Roman"/>
+          <w:sz w:val="24"/>
+          <w:szCs w:val="24"/>
+        </w:rPr>
+      </w:pPr>
+    </w:p>
+    <w:p>
+      <w:pPr>
+        <w:spacing w:line="360" w:lineRule="auto"/>
+        <w:rPr>
+          <w:rFonts w:ascii="Times New Roman" w:hAnsi="Times New Roman" w:cs="Times New Roman"/>
+          <w:sz w:val="24"/>
+          <w:szCs w:val="24"/>
+        </w:rPr>
+      </w:pPr>
+      <w:r>
+        <w:rPr>
+          <w:noProof/>
+        </w:rPr>
+        <w:lastRenderedPageBreak/>
+        <w:drawing>
+          <wp:inline distT="0" distB="0" distL="0" distR="0" wp14:anchorId="5606D448" wp14:editId="52239CA1">
+            <wp:extent cx="5943600" cy="3676650"/>
+            <wp:effectExtent l="0" t="0" r="0" b="0"/>
+            <wp:docPr id="9" name="Picture 9" descr="C:\Users\Ramon\AppData\Local\Microsoft\Windows\INetCache\Content.MSO\363C4A8C.tmp"/>
+            <wp:cNvGraphicFramePr>
+              <a:graphicFrameLocks xmlns:a="http://schemas.openxmlformats.org/drawingml/2006/main" noChangeAspect="1"/>
+            </wp:cNvGraphicFramePr>
+            <a:graphic xmlns:a="http://schemas.openxmlformats.org/drawingml/2006/main">
+              <a:graphicData uri="http://schemas.openxmlformats.org/drawingml/2006/picture">
+                <pic:pic xmlns:pic="http://schemas.openxmlformats.org/drawingml/2006/picture">
+                  <pic:nvPicPr>
+                    <pic:cNvPr id="0" name="Picture 17" descr="C:\Users\Ramon\AppData\Local\Microsoft\Windows\INetCache\Content.MSO\363C4A8C.tmp"/>
+                    <pic:cNvPicPr>
+                      <a:picLocks noChangeAspect="1" noChangeArrowheads="1"/>
+                    </pic:cNvPicPr>
+                  </pic:nvPicPr>
+                  <pic:blipFill>
+                    <a:blip r:embed="rId8">
+                      <a:extLst>
+                        <a:ext uri="{28A0092B-C50C-407E-A947-70E740481C1C}">
+                          <a14:useLocalDpi xmlns:a14="http://schemas.microsoft.com/office/drawing/2010/main" val="0"/>
+                        </a:ext>
+                      </a:extLst>
+                    </a:blip>
+                    <a:srcRect/>
+                    <a:stretch>
+                      <a:fillRect/>
+                    </a:stretch>
+                  </pic:blipFill>
+                  <pic:spPr bwMode="auto">
+                    <a:xfrm>
+                      <a:off x="0" y="0"/>
+                      <a:ext cx="5943600" cy="3676650"/>
+                    </a:xfrm>
+                    <a:prstGeom prst="rect">
+                      <a:avLst/>
+                    </a:prstGeom>
+                    <a:noFill/>
+                    <a:ln>
+                      <a:noFill/>
+                    </a:ln>
+                  </pic:spPr>
+                </pic:pic>
+              </a:graphicData>
+            </a:graphic>
+          </wp:inline>
+        </w:drawing>
+      </w:r>
+      <w:r>
+        <w:t xml:space="preserve"> </w:t>
+      </w:r>
+      <w:r>
+        <w:rPr>
+          <w:noProof/>
+        </w:rPr>
+        <w:drawing>
+          <wp:inline distT="0" distB="0" distL="0" distR="0" wp14:anchorId="6BB6ACE0" wp14:editId="1E11A67F">
+            <wp:extent cx="5943600" cy="3676650"/>
+            <wp:effectExtent l="0" t="0" r="0" b="0"/>
+            <wp:docPr id="8" name="Picture 8" descr="C:\Users\Ramon\AppData\Local\Microsoft\Windows\INetCache\Content.MSO\6C0A014E.tmp"/>
+            <wp:cNvGraphicFramePr>
+              <a:graphicFrameLocks xmlns:a="http://schemas.openxmlformats.org/drawingml/2006/main" noChangeAspect="1"/>
+            </wp:cNvGraphicFramePr>
+            <a:graphic xmlns:a="http://schemas.openxmlformats.org/drawingml/2006/main">
+              <a:graphicData uri="http://schemas.openxmlformats.org/drawingml/2006/picture">
+                <pic:pic xmlns:pic="http://schemas.openxmlformats.org/drawingml/2006/picture">
+                  <pic:nvPicPr>
+                    <pic:cNvPr id="0" name="Picture 15" descr="C:\Users\Ramon\AppData\Local\Microsoft\Windows\INetCache\Content.MSO\6C0A014E.tmp"/>
+                    <pic:cNvPicPr>
+                      <a:picLocks noChangeAspect="1" noChangeArrowheads="1"/>
+                    </pic:cNvPicPr>
+                  </pic:nvPicPr>
+                  <pic:blipFill>
+                    <a:blip r:embed="rId9">
+                      <a:extLst>
+                        <a:ext uri="{28A0092B-C50C-407E-A947-70E740481C1C}">
+                          <a14:useLocalDpi xmlns:a14="http://schemas.microsoft.com/office/drawing/2010/main" val="0"/>
+                        </a:ext>
+                      </a:extLst>
+                    </a:blip>
+                    <a:srcRect/>
+                    <a:stretch>
+                      <a:fillRect/>
+                    </a:stretch>
+                  </pic:blipFill>
+                  <pic:spPr bwMode="auto">
+                    <a:xfrm>
+                      <a:off x="0" y="0"/>
+                      <a:ext cx="5943600" cy="3676650"/>
+                    </a:xfrm>
+                    <a:prstGeom prst="rect">
+                      <a:avLst/>
+                    </a:prstGeom>
+                    <a:noFill/>
+                    <a:ln>
+                      <a:noFill/>
+                    </a:ln>
+                  </pic:spPr>
+                </pic:pic>
+              </a:graphicData>
+            </a:graphic>
+          </wp:inline>
+        </w:drawing>
+      </w:r>
     </w:p>
     <w:sectPr>
       <w:pgSz w:w="12240" w:h="15840"/>
@@ -2226,6 +2611,36 @@
       <w:contextualSpacing/>
     </w:pPr>
   </w:style>
+  <w:style w:type="paragraph" w:styleId="BalloonText">
+    <w:name w:val="Balloon Text"/>
+    <w:basedOn w:val="Normal"/>
+    <w:link w:val="BalloonTextChar"/>
+    <w:uiPriority w:val="99"/>
+    <w:semiHidden/>
+    <w:unhideWhenUsed/>
+    <w:rsid w:val="00941D06"/>
+    <w:pPr>
+      <w:spacing w:after="0" w:line="240" w:lineRule="auto"/>
+    </w:pPr>
+    <w:rPr>
+      <w:rFonts w:ascii="Segoe UI" w:hAnsi="Segoe UI" w:cs="Segoe UI"/>
+      <w:sz w:val="18"/>
+      <w:szCs w:val="18"/>
+    </w:rPr>
+  </w:style>
+  <w:style w:type="character" w:customStyle="1" w:styleId="BalloonTextChar">
+    <w:name w:val="Balloon Text Char"/>
+    <w:basedOn w:val="DefaultParagraphFont"/>
+    <w:link w:val="BalloonText"/>
+    <w:uiPriority w:val="99"/>
+    <w:semiHidden/>
+    <w:rsid w:val="00941D06"/>
+    <w:rPr>
+      <w:rFonts w:ascii="Segoe UI" w:hAnsi="Segoe UI" w:cs="Segoe UI"/>
+      <w:sz w:val="18"/>
+      <w:szCs w:val="18"/>
+    </w:rPr>
+  </w:style>
 </w:styles>
 </file>
 

</xml_diff>